<commit_message>
classify types of gumtree diffs
</commit_message>
<xml_diff>
--- a/Notes.docx
+++ b/Notes.docx
@@ -8,33 +8,11 @@
           <w:lang w:val="en-US"/>
         </w:rPr>
       </w:pPr>
-      <w:proofErr w:type="spellStart"/>
-      <w:r>
-        <w:rPr>
-          <w:lang w:val="en-US"/>
-        </w:rPr>
-        <w:t>CtModel</w:t>
-      </w:r>
-      <w:proofErr w:type="spellEnd"/>
-      <w:r>
-        <w:rPr>
-          <w:lang w:val="en-US"/>
-        </w:rPr>
-        <w:t xml:space="preserve"> vs </w:t>
-      </w:r>
-      <w:proofErr w:type="spellStart"/>
-      <w:r>
-        <w:rPr>
-          <w:lang w:val="en-US"/>
-        </w:rPr>
-        <w:t>CtElement</w:t>
-      </w:r>
-      <w:proofErr w:type="spellEnd"/>
-      <w:r>
-        <w:rPr>
-          <w:lang w:val="en-US"/>
-        </w:rPr>
-        <w:t>:</w:t>
+      <w:r>
+        <w:rPr>
+          <w:lang w:val="en-US"/>
+        </w:rPr>
+        <w:t>CtModel vs CtElement:</w:t>
       </w:r>
     </w:p>
     <w:p>
@@ -94,172 +72,641 @@
           <w:lang w:val="en-US"/>
         </w:rPr>
       </w:pPr>
-      <w:proofErr w:type="spellStart"/>
       <w:r>
         <w:rPr>
           <w:b/>
           <w:bCs/>
           <w:lang w:val="en-US"/>
         </w:rPr>
-        <w:t>CtModel</w:t>
-      </w:r>
-      <w:proofErr w:type="spellEnd"/>
-      <w:r>
+        <w:t>CtModel:</w:t>
+      </w:r>
+    </w:p>
+    <w:p>
+      <w:pPr>
+        <w:rPr>
+          <w:lang w:val="en-US"/>
+        </w:rPr>
+      </w:pPr>
+      <w:r>
+        <w:rPr>
+          <w:lang w:val="en-US"/>
+        </w:rPr>
+        <w:t>represents a Java program, modeled by a set of compile-time (Ct) objects where each object is a program element (for instance, a CtClass represents a class).</w:t>
+      </w:r>
+    </w:p>
+    <w:p>
+      <w:pPr>
+        <w:rPr>
+          <w:lang w:val="en-US"/>
+        </w:rPr>
+      </w:pPr>
+    </w:p>
+    <w:p>
+      <w:pPr>
+        <w:rPr>
+          <w:lang w:val="en-US"/>
+        </w:rPr>
+      </w:pPr>
+      <w:r>
+        <w:rPr>
+          <w:lang w:val="en-US"/>
+        </w:rPr>
+        <w:t>Package spoon.reflect Description</w:t>
+      </w:r>
+    </w:p>
+    <w:p>
+      <w:pPr>
+        <w:rPr>
+          <w:lang w:val="en-US"/>
+        </w:rPr>
+      </w:pPr>
+    </w:p>
+    <w:p>
+      <w:pPr>
+        <w:rPr>
+          <w:lang w:val="en-US"/>
+        </w:rPr>
+      </w:pPr>
+      <w:r>
+        <w:rPr>
+          <w:lang w:val="en-US"/>
+        </w:rPr>
+        <w:t>This package defines the Spoon's compile-time meta-model of Java programs.</w:t>
+      </w:r>
+    </w:p>
+    <w:p>
+      <w:pPr>
+        <w:rPr>
+          <w:lang w:val="en-US"/>
+        </w:rPr>
+      </w:pPr>
+    </w:p>
+    <w:p>
+      <w:pPr>
+        <w:rPr>
+          <w:lang w:val="en-US"/>
+        </w:rPr>
+      </w:pPr>
+      <w:r>
+        <w:rPr>
+          <w:lang w:val="en-US"/>
+        </w:rPr>
+        <w:t>The meta-model defines a read/write compile-time meta-representation of Java 5 programs. The programmers should instantiate or resolve the meta-elements by using Factory's sub-factories because it ensures the model consistency. The CoreFactory is the raw factory for program elements and is the only factory to be implemented when wanting to provide an alternative implementation of the Spoon meta-model.</w:t>
+      </w:r>
+    </w:p>
+    <w:p>
+      <w:pPr>
+        <w:rPr>
+          <w:lang w:val="en-US"/>
+        </w:rPr>
+      </w:pPr>
+    </w:p>
+    <w:p>
+      <w:r>
+        <w:t>Ein CtModel besteht aus CtElementen. Beginnend bei einem CtPackage wo alle Klassen (Klasse, Interface, Packages) enthalten sind, danach wird baumartig abstrahiert</w:t>
+      </w:r>
+      <w:r>
+        <w:t xml:space="preserve">. Bis hin zu </w:t>
+      </w:r>
+      <w:r>
+        <w:t xml:space="preserve">einzelnen </w:t>
+      </w:r>
+      <w:r>
+        <w:t>Klammern.</w:t>
+      </w:r>
+    </w:p>
+    <w:p/>
+    <w:p>
+      <w:pPr>
         <w:rPr>
           <w:b/>
           <w:bCs/>
-          <w:lang w:val="en-US"/>
-        </w:rPr>
-        <w:t>:</w:t>
-      </w:r>
-    </w:p>
-    <w:p>
-      <w:pPr>
-        <w:rPr>
-          <w:lang w:val="en-US"/>
-        </w:rPr>
-      </w:pPr>
-      <w:r>
-        <w:rPr>
-          <w:lang w:val="en-US"/>
-        </w:rPr>
-        <w:t xml:space="preserve">represents a Java program, modeled by a set of compile-time (Ct) objects where each object is a program element (for instance, a </w:t>
-      </w:r>
-      <w:proofErr w:type="spellStart"/>
-      <w:r>
-        <w:rPr>
-          <w:lang w:val="en-US"/>
-        </w:rPr>
-        <w:t>CtClass</w:t>
-      </w:r>
-      <w:proofErr w:type="spellEnd"/>
-      <w:r>
-        <w:rPr>
-          <w:lang w:val="en-US"/>
-        </w:rPr>
-        <w:t xml:space="preserve"> represents a class).</w:t>
-      </w:r>
-    </w:p>
-    <w:p>
-      <w:pPr>
-        <w:rPr>
-          <w:lang w:val="en-US"/>
-        </w:rPr>
-      </w:pPr>
-    </w:p>
-    <w:p>
-      <w:pPr>
-        <w:rPr>
-          <w:lang w:val="en-US"/>
-        </w:rPr>
-      </w:pPr>
-      <w:r>
-        <w:rPr>
-          <w:lang w:val="en-US"/>
-        </w:rPr>
-        <w:t xml:space="preserve">Package </w:t>
-      </w:r>
-      <w:proofErr w:type="spellStart"/>
-      <w:r>
-        <w:rPr>
-          <w:lang w:val="en-US"/>
-        </w:rPr>
-        <w:t>spoon.reflect</w:t>
-      </w:r>
-      <w:proofErr w:type="spellEnd"/>
-      <w:r>
-        <w:rPr>
-          <w:lang w:val="en-US"/>
-        </w:rPr>
-        <w:t xml:space="preserve"> Description</w:t>
-      </w:r>
-    </w:p>
-    <w:p>
-      <w:pPr>
-        <w:rPr>
-          <w:lang w:val="en-US"/>
-        </w:rPr>
-      </w:pPr>
-    </w:p>
-    <w:p>
-      <w:pPr>
-        <w:rPr>
-          <w:lang w:val="en-US"/>
-        </w:rPr>
-      </w:pPr>
-      <w:r>
-        <w:rPr>
-          <w:lang w:val="en-US"/>
-        </w:rPr>
-        <w:t>This package defines the Spoon's compile-time meta-model of Java programs.</w:t>
-      </w:r>
-    </w:p>
-    <w:p>
-      <w:pPr>
-        <w:rPr>
-          <w:lang w:val="en-US"/>
-        </w:rPr>
-      </w:pPr>
-    </w:p>
-    <w:p>
-      <w:pPr>
-        <w:rPr>
-          <w:lang w:val="en-US"/>
-        </w:rPr>
-      </w:pPr>
-      <w:r>
-        <w:rPr>
-          <w:lang w:val="en-US"/>
-        </w:rPr>
-        <w:t xml:space="preserve">The meta-model defines a read/write compile-time meta-representation of Java 5 programs. The programmers should instantiate or resolve the meta-elements by using Factory's sub-factories because it ensures the model consistency. The </w:t>
-      </w:r>
-      <w:proofErr w:type="spellStart"/>
-      <w:r>
-        <w:rPr>
-          <w:lang w:val="en-US"/>
-        </w:rPr>
-        <w:t>CoreFactory</w:t>
-      </w:r>
-      <w:proofErr w:type="spellEnd"/>
-      <w:r>
-        <w:rPr>
-          <w:lang w:val="en-US"/>
-        </w:rPr>
-        <w:t xml:space="preserve"> is the raw factory for program elements and is the only factory to be implemented when wanting to provide an alternative implementation of the Spoon meta-model.</w:t>
-      </w:r>
-    </w:p>
-    <w:p>
-      <w:pPr>
-        <w:rPr>
-          <w:lang w:val="en-US"/>
-        </w:rPr>
-      </w:pPr>
-    </w:p>
-    <w:p>
-      <w:pPr>
+        </w:rPr>
+      </w:pPr>
+      <w:r>
         <w:rPr>
           <w:b/>
           <w:bCs/>
-          <w:lang w:val="en-US"/>
-        </w:rPr>
-      </w:pPr>
-      <w:proofErr w:type="spellStart"/>
-      <w:r>
+        </w:rPr>
+        <w:t>Beispiel:</w:t>
+      </w:r>
+    </w:p>
+    <w:p>
+      <w:pPr>
+        <w:rPr>
+          <w:lang w:val="en-US"/>
+        </w:rPr>
+      </w:pPr>
+      <w:r>
+        <w:rPr>
+          <w:lang w:val="en-US"/>
+        </w:rPr>
+        <w:t>unnamed module</w:t>
+      </w:r>
+      <w:r>
+        <w:rPr>
+          <w:lang w:val="en-US"/>
+        </w:rPr>
+        <w:t xml:space="preserve"> </w:t>
+      </w:r>
+      <w:r>
+        <w:rPr>
+          <w:lang w:val="en-US"/>
+        </w:rPr>
+        <w:tab/>
+      </w:r>
+      <w:r>
+        <w:rPr>
+          <w:lang w:val="en-US"/>
+        </w:rPr>
+        <w:tab/>
+      </w:r>
+      <w:r>
+        <w:rPr>
+          <w:lang w:val="en-US"/>
+        </w:rPr>
+        <w:tab/>
+      </w:r>
+      <w:r>
+        <w:rPr>
+          <w:lang w:val="en-US"/>
+        </w:rPr>
+        <w:tab/>
+      </w:r>
+      <w:r>
+        <w:rPr>
+          <w:lang w:val="en-US"/>
+        </w:rPr>
+        <w:tab/>
+      </w:r>
+      <w:r>
+        <w:rPr>
+          <w:lang w:val="en-US"/>
+        </w:rPr>
+        <w:sym w:font="Wingdings" w:char="F0E0"/>
+      </w:r>
+      <w:r>
+        <w:rPr>
+          <w:lang w:val="en-US"/>
+        </w:rPr>
+        <w:t xml:space="preserve"> </w:t>
+      </w:r>
+      <w:r>
+        <w:t>beginnend bei root Knoten</w:t>
+      </w:r>
+      <w:r>
+        <w:rPr>
+          <w:lang w:val="en-US"/>
+        </w:rPr>
+        <w:t xml:space="preserve"> AST</w:t>
+      </w:r>
+    </w:p>
+    <w:p>
+      <w:pPr>
+        <w:rPr>
+          <w:lang w:val="en-US"/>
+        </w:rPr>
+      </w:pPr>
+      <w:r>
+        <w:rPr>
+          <w:lang w:val="en-US"/>
+        </w:rPr>
+        <w:t>unnamed package</w:t>
+      </w:r>
+      <w:r>
+        <w:rPr>
+          <w:lang w:val="en-US"/>
+        </w:rPr>
+        <w:tab/>
+      </w:r>
+      <w:r>
+        <w:rPr>
+          <w:lang w:val="en-US"/>
+        </w:rPr>
+        <w:tab/>
+      </w:r>
+      <w:r>
+        <w:rPr>
+          <w:lang w:val="en-US"/>
+        </w:rPr>
+        <w:tab/>
+      </w:r>
+      <w:r>
+        <w:rPr>
+          <w:lang w:val="en-US"/>
+        </w:rPr>
+        <w:tab/>
+      </w:r>
+      <w:r>
+        <w:rPr>
+          <w:lang w:val="en-US"/>
+        </w:rPr>
+        <w:tab/>
+      </w:r>
+      <w:r>
+        <w:rPr>
+          <w:lang w:val="en-US"/>
+        </w:rPr>
+        <w:sym w:font="Wingdings" w:char="F0E0"/>
+      </w:r>
+      <w:r>
+        <w:t>in Package alles von MavenProjekt</w:t>
+      </w:r>
+    </w:p>
+    <w:p>
+      <w:pPr>
+        <w:rPr>
+          <w:lang w:val="en-US"/>
+        </w:rPr>
+      </w:pPr>
+      <w:r>
+        <w:rPr>
+          <w:lang w:val="en-US"/>
+        </w:rPr>
+        <w:t>public interface Calculator {</w:t>
+      </w:r>
+      <w:r>
+        <w:rPr>
+          <w:lang w:val="en-US"/>
+        </w:rPr>
+        <w:tab/>
+      </w:r>
+      <w:r>
+        <w:rPr>
+          <w:lang w:val="en-US"/>
+        </w:rPr>
+        <w:tab/>
+      </w:r>
+      <w:r>
+        <w:rPr>
+          <w:lang w:val="en-US"/>
+        </w:rPr>
+        <w:tab/>
+      </w:r>
+      <w:r>
+        <w:rPr>
+          <w:lang w:val="en-US"/>
+        </w:rPr>
+        <w:tab/>
+      </w:r>
+      <w:r>
+        <w:rPr>
+          <w:lang w:val="en-US"/>
+        </w:rPr>
+        <w:sym w:font="Wingdings" w:char="F0E0"/>
+      </w:r>
+      <w:r>
+        <w:rPr>
+          <w:lang w:val="en-US"/>
+        </w:rPr>
+        <w:t>erstes Kind Klasse (=Interface)</w:t>
+      </w:r>
+    </w:p>
+    <w:p>
+      <w:pPr>
+        <w:rPr>
+          <w:lang w:val="en-US"/>
+        </w:rPr>
+      </w:pPr>
+      <w:r>
+        <w:rPr>
+          <w:lang w:val="en-US"/>
+        </w:rPr>
+        <w:t xml:space="preserve">    public abstract int add(int a, int b);</w:t>
+      </w:r>
+    </w:p>
+    <w:p>
+      <w:pPr>
+        <w:rPr>
+          <w:lang w:val="en-US"/>
+        </w:rPr>
+      </w:pPr>
+    </w:p>
+    <w:p>
+      <w:pPr>
+        <w:rPr>
+          <w:lang w:val="en-US"/>
+        </w:rPr>
+      </w:pPr>
+      <w:r>
+        <w:rPr>
+          <w:lang w:val="en-US"/>
+        </w:rPr>
+        <w:t xml:space="preserve">    public abstract int sub(int a, int b);</w:t>
+      </w:r>
+    </w:p>
+    <w:p>
+      <w:pPr>
+        <w:rPr>
+          <w:lang w:val="en-US"/>
+        </w:rPr>
+      </w:pPr>
+    </w:p>
+    <w:p>
+      <w:pPr>
+        <w:rPr>
+          <w:lang w:val="en-US"/>
+        </w:rPr>
+      </w:pPr>
+      <w:r>
+        <w:rPr>
+          <w:lang w:val="en-US"/>
+        </w:rPr>
+        <w:t xml:space="preserve">    // Change name of vars</w:t>
+      </w:r>
+    </w:p>
+    <w:p>
+      <w:pPr>
+        <w:rPr>
+          <w:lang w:val="en-US"/>
+        </w:rPr>
+      </w:pPr>
+      <w:r>
+        <w:rPr>
+          <w:lang w:val="en-US"/>
+        </w:rPr>
+        <w:t xml:space="preserve">    public abstract int div(int x, int y);</w:t>
+      </w:r>
+    </w:p>
+    <w:p>
+      <w:pPr>
+        <w:rPr>
+          <w:lang w:val="en-US"/>
+        </w:rPr>
+      </w:pPr>
+    </w:p>
+    <w:p>
+      <w:pPr>
+        <w:rPr>
+          <w:lang w:val="en-US"/>
+        </w:rPr>
+      </w:pPr>
+      <w:r>
+        <w:rPr>
+          <w:lang w:val="en-US"/>
+        </w:rPr>
+        <w:t xml:space="preserve">    public abstract void printMsg(java.lang.String msg);</w:t>
+      </w:r>
+    </w:p>
+    <w:p>
+      <w:pPr>
+        <w:rPr>
+          <w:lang w:val="en-US"/>
+        </w:rPr>
+      </w:pPr>
+      <w:r>
+        <w:rPr>
+          <w:lang w:val="en-US"/>
+        </w:rPr>
+        <w:t>}</w:t>
+      </w:r>
+    </w:p>
+    <w:p>
+      <w:pPr>
+        <w:rPr>
+          <w:lang w:val="en-US"/>
+        </w:rPr>
+      </w:pPr>
+      <w:r>
+        <w:rPr>
+          <w:lang w:val="en-US"/>
+        </w:rPr>
+        <w:t>public abstract int add(int a, int b);</w:t>
+      </w:r>
+    </w:p>
+    <w:p>
+      <w:pPr>
+        <w:rPr>
+          <w:lang w:val="en-US"/>
+        </w:rPr>
+      </w:pPr>
+      <w:r>
+        <w:rPr>
+          <w:lang w:val="en-US"/>
+        </w:rPr>
+        <w:t>int</w:t>
+      </w:r>
+    </w:p>
+    <w:p>
+      <w:pPr>
+        <w:rPr>
+          <w:lang w:val="en-US"/>
+        </w:rPr>
+      </w:pPr>
+      <w:r>
+        <w:rPr>
+          <w:lang w:val="en-US"/>
+        </w:rPr>
+        <w:t>int a</w:t>
+      </w:r>
+    </w:p>
+    <w:p>
+      <w:pPr>
+        <w:rPr>
+          <w:lang w:val="en-US"/>
+        </w:rPr>
+      </w:pPr>
+      <w:r>
+        <w:rPr>
+          <w:lang w:val="en-US"/>
+        </w:rPr>
+        <w:t>int</w:t>
+      </w:r>
+    </w:p>
+    <w:p>
+      <w:pPr>
+        <w:rPr>
+          <w:lang w:val="en-US"/>
+        </w:rPr>
+      </w:pPr>
+      <w:r>
+        <w:rPr>
+          <w:lang w:val="en-US"/>
+        </w:rPr>
+        <w:t>int b</w:t>
+      </w:r>
+    </w:p>
+    <w:p>
+      <w:pPr>
+        <w:rPr>
+          <w:lang w:val="en-US"/>
+        </w:rPr>
+      </w:pPr>
+      <w:r>
+        <w:rPr>
+          <w:lang w:val="en-US"/>
+        </w:rPr>
+        <w:t>int</w:t>
+      </w:r>
+    </w:p>
+    <w:p>
+      <w:pPr>
+        <w:rPr>
+          <w:lang w:val="en-US"/>
+        </w:rPr>
+      </w:pPr>
+      <w:r>
+        <w:rPr>
+          <w:lang w:val="en-US"/>
+        </w:rPr>
+        <w:t>public abstract int sub(int a, int b);</w:t>
+      </w:r>
+    </w:p>
+    <w:p>
+      <w:pPr>
+        <w:rPr>
+          <w:lang w:val="en-US"/>
+        </w:rPr>
+      </w:pPr>
+      <w:r>
+        <w:rPr>
+          <w:lang w:val="en-US"/>
+        </w:rPr>
+        <w:t>int</w:t>
+      </w:r>
+    </w:p>
+    <w:p>
+      <w:pPr>
+        <w:rPr>
+          <w:lang w:val="en-US"/>
+        </w:rPr>
+      </w:pPr>
+      <w:r>
+        <w:rPr>
+          <w:lang w:val="en-US"/>
+        </w:rPr>
+        <w:t>int a</w:t>
+      </w:r>
+    </w:p>
+    <w:p>
+      <w:pPr>
+        <w:rPr>
+          <w:lang w:val="en-US"/>
+        </w:rPr>
+      </w:pPr>
+      <w:r>
+        <w:rPr>
+          <w:lang w:val="en-US"/>
+        </w:rPr>
+        <w:t>int</w:t>
+      </w:r>
+    </w:p>
+    <w:p>
+      <w:pPr>
+        <w:rPr>
+          <w:lang w:val="en-US"/>
+        </w:rPr>
+      </w:pPr>
+      <w:r>
+        <w:rPr>
+          <w:lang w:val="en-US"/>
+        </w:rPr>
+        <w:t>int b</w:t>
+      </w:r>
+    </w:p>
+    <w:p>
+      <w:pPr>
+        <w:rPr>
+          <w:lang w:val="en-US"/>
+        </w:rPr>
+      </w:pPr>
+      <w:r>
+        <w:rPr>
+          <w:lang w:val="en-US"/>
+        </w:rPr>
+        <w:t>int</w:t>
+      </w:r>
+    </w:p>
+    <w:p>
+      <w:pPr>
+        <w:rPr>
+          <w:lang w:val="en-US"/>
+        </w:rPr>
+      </w:pPr>
+      <w:r>
+        <w:rPr>
+          <w:lang w:val="en-US"/>
+        </w:rPr>
+        <w:lastRenderedPageBreak/>
+        <w:t>// Change name of vars</w:t>
+      </w:r>
+    </w:p>
+    <w:p>
+      <w:pPr>
+        <w:rPr>
+          <w:lang w:val="en-US"/>
+        </w:rPr>
+      </w:pPr>
+    </w:p>
+    <w:p>
+      <w:pPr>
+        <w:rPr>
+          <w:lang w:val="en-US"/>
+        </w:rPr>
+      </w:pPr>
+      <w:r>
+        <w:rPr>
+          <w:noProof/>
+        </w:rPr>
+        <w:drawing>
+          <wp:inline distT="0" distB="0" distL="0" distR="0" wp14:anchorId="5AD9384B" wp14:editId="2684F375">
+            <wp:extent cx="5760720" cy="4924425"/>
+            <wp:effectExtent l="0" t="0" r="0" b="9525"/>
+            <wp:docPr id="1" name="Grafik 1"/>
+            <wp:cNvGraphicFramePr>
+              <a:graphicFrameLocks xmlns:a="http://schemas.openxmlformats.org/drawingml/2006/main" noChangeAspect="1"/>
+            </wp:cNvGraphicFramePr>
+            <a:graphic xmlns:a="http://schemas.openxmlformats.org/drawingml/2006/main">
+              <a:graphicData uri="http://schemas.openxmlformats.org/drawingml/2006/picture">
+                <pic:pic xmlns:pic="http://schemas.openxmlformats.org/drawingml/2006/picture">
+                  <pic:nvPicPr>
+                    <pic:cNvPr id="1" name=""/>
+                    <pic:cNvPicPr/>
+                  </pic:nvPicPr>
+                  <pic:blipFill>
+                    <a:blip r:embed="rId6"/>
+                    <a:stretch>
+                      <a:fillRect/>
+                    </a:stretch>
+                  </pic:blipFill>
+                  <pic:spPr>
+                    <a:xfrm>
+                      <a:off x="0" y="0"/>
+                      <a:ext cx="5760720" cy="4924425"/>
+                    </a:xfrm>
+                    <a:prstGeom prst="rect">
+                      <a:avLst/>
+                    </a:prstGeom>
+                  </pic:spPr>
+                </pic:pic>
+              </a:graphicData>
+            </a:graphic>
+          </wp:inline>
+        </w:drawing>
+      </w:r>
+    </w:p>
+    <w:p>
+      <w:pPr>
+        <w:rPr>
+          <w:lang w:val="en-US"/>
+        </w:rPr>
+      </w:pPr>
+    </w:p>
+    <w:p>
+      <w:pPr>
         <w:rPr>
           <w:b/>
           <w:bCs/>
           <w:lang w:val="en-US"/>
         </w:rPr>
-        <w:t>CtElement</w:t>
-      </w:r>
-      <w:proofErr w:type="spellEnd"/>
+      </w:pPr>
       <w:r>
         <w:rPr>
           <w:b/>
           <w:bCs/>
           <w:lang w:val="en-US"/>
         </w:rPr>
-        <w:t xml:space="preserve"> (Interface)</w:t>
+        <w:t>CtElement (Interface)</w:t>
       </w:r>
     </w:p>
     <w:p>
@@ -324,9 +771,8 @@
           <w:shd w:val="clear" w:color="auto" w:fill="FFFFFF"/>
           <w:lang w:val="en-US"/>
         </w:rPr>
-        <w:t xml:space="preserve">Rest </w:t>
-      </w:r>
-      <w:proofErr w:type="spellStart"/>
+        <w:t>Rest sieht javadoc</w:t>
+      </w:r>
       <w:r>
         <w:rPr>
           <w:rFonts w:ascii="DejaVu Serif" w:hAnsi="DejaVu Serif"/>
@@ -336,9 +782,8 @@
           <w:shd w:val="clear" w:color="auto" w:fill="FFFFFF"/>
           <w:lang w:val="en-US"/>
         </w:rPr>
-        <w:t>sieht</w:t>
-      </w:r>
-      <w:proofErr w:type="spellEnd"/>
+        <w:t xml:space="preserve"> </w:t>
+      </w:r>
       <w:r>
         <w:rPr>
           <w:rFonts w:ascii="DejaVu Serif" w:hAnsi="DejaVu Serif"/>
@@ -348,9 +793,8 @@
           <w:shd w:val="clear" w:color="auto" w:fill="FFFFFF"/>
           <w:lang w:val="en-US"/>
         </w:rPr>
-        <w:t xml:space="preserve"> </w:t>
-      </w:r>
-      <w:proofErr w:type="spellStart"/>
+        <w:sym w:font="Wingdings" w:char="F0E0"/>
+      </w:r>
       <w:r>
         <w:rPr>
           <w:rFonts w:ascii="DejaVu Serif" w:hAnsi="DejaVu Serif"/>
@@ -360,89 +804,7 @@
           <w:shd w:val="clear" w:color="auto" w:fill="FFFFFF"/>
           <w:lang w:val="en-US"/>
         </w:rPr>
-        <w:t>javadoc</w:t>
-      </w:r>
-      <w:proofErr w:type="spellEnd"/>
-      <w:r>
-        <w:rPr>
-          <w:rFonts w:ascii="DejaVu Serif" w:hAnsi="DejaVu Serif"/>
-          <w:color w:val="474747"/>
-          <w:sz w:val="21"/>
-          <w:szCs w:val="21"/>
-          <w:shd w:val="clear" w:color="auto" w:fill="FFFFFF"/>
-          <w:lang w:val="en-US"/>
-        </w:rPr>
-        <w:t xml:space="preserve"> </w:t>
-      </w:r>
-      <w:r>
-        <w:rPr>
-          <w:rFonts w:ascii="DejaVu Serif" w:hAnsi="DejaVu Serif"/>
-          <w:color w:val="474747"/>
-          <w:sz w:val="21"/>
-          <w:szCs w:val="21"/>
-          <w:shd w:val="clear" w:color="auto" w:fill="FFFFFF"/>
-          <w:lang w:val="en-US"/>
-        </w:rPr>
-        <w:sym w:font="Wingdings" w:char="F0E0"/>
-      </w:r>
-      <w:r>
-        <w:rPr>
-          <w:rFonts w:ascii="DejaVu Serif" w:hAnsi="DejaVu Serif"/>
-          <w:color w:val="474747"/>
-          <w:sz w:val="21"/>
-          <w:szCs w:val="21"/>
-          <w:shd w:val="clear" w:color="auto" w:fill="FFFFFF"/>
-          <w:lang w:val="en-US"/>
-        </w:rPr>
-        <w:t xml:space="preserve"> </w:t>
-      </w:r>
-      <w:proofErr w:type="spellStart"/>
-      <w:r>
-        <w:rPr>
-          <w:rFonts w:ascii="DejaVu Serif" w:hAnsi="DejaVu Serif"/>
-          <w:color w:val="474747"/>
-          <w:sz w:val="21"/>
-          <w:szCs w:val="21"/>
-          <w:shd w:val="clear" w:color="auto" w:fill="FFFFFF"/>
-          <w:lang w:val="en-US"/>
-        </w:rPr>
-        <w:t>Methode</w:t>
-      </w:r>
-      <w:proofErr w:type="spellEnd"/>
-      <w:r>
-        <w:rPr>
-          <w:rFonts w:ascii="DejaVu Serif" w:hAnsi="DejaVu Serif"/>
-          <w:color w:val="474747"/>
-          <w:sz w:val="21"/>
-          <w:szCs w:val="21"/>
-          <w:shd w:val="clear" w:color="auto" w:fill="FFFFFF"/>
-          <w:lang w:val="en-US"/>
-        </w:rPr>
-        <w:t xml:space="preserve"> </w:t>
-      </w:r>
-      <w:proofErr w:type="spellStart"/>
-      <w:r>
-        <w:rPr>
-          <w:rFonts w:ascii="DejaVu Serif" w:hAnsi="DejaVu Serif"/>
-          <w:color w:val="474747"/>
-          <w:sz w:val="21"/>
-          <w:szCs w:val="21"/>
-          <w:shd w:val="clear" w:color="auto" w:fill="FFFFFF"/>
-          <w:lang w:val="en-US"/>
-        </w:rPr>
-        <w:t>usw</w:t>
-      </w:r>
-      <w:proofErr w:type="spellEnd"/>
-      <w:r>
-        <w:rPr>
-          <w:rFonts w:ascii="DejaVu Serif" w:hAnsi="DejaVu Serif"/>
-          <w:color w:val="474747"/>
-          <w:sz w:val="21"/>
-          <w:szCs w:val="21"/>
-          <w:shd w:val="clear" w:color="auto" w:fill="FFFFFF"/>
-          <w:lang w:val="en-US"/>
-        </w:rPr>
-        <w:t>.</w:t>
+        <w:t xml:space="preserve"> Methode usw.</w:t>
       </w:r>
     </w:p>
     <w:p>
@@ -493,23 +855,8 @@
           <w:shd w:val="clear" w:color="auto" w:fill="FFFFFF"/>
           <w:lang w:val="en-US"/>
         </w:rPr>
-        <w:t xml:space="preserve">Spoon </w:t>
-      </w:r>
-      <w:proofErr w:type="spellStart"/>
-      <w:r>
-        <w:rPr>
-          <w:rFonts w:ascii="DejaVu Serif" w:hAnsi="DejaVu Serif"/>
-          <w:b/>
-          <w:bCs/>
-          <w:color w:val="474747"/>
-          <w:sz w:val="21"/>
-          <w:szCs w:val="21"/>
-          <w:shd w:val="clear" w:color="auto" w:fill="FFFFFF"/>
-          <w:lang w:val="en-US"/>
-        </w:rPr>
-        <w:t>MavenLauncher</w:t>
-      </w:r>
-      <w:proofErr w:type="spellEnd"/>
+        <w:t>Spoon MavenLauncher</w:t>
+      </w:r>
     </w:p>
     <w:p>
       <w:pPr>
@@ -552,7 +899,7 @@
           <w:lang w:val="en-US"/>
         </w:rPr>
       </w:pPr>
-      <w:hyperlink r:id="rId6" w:history="1">
+      <w:hyperlink r:id="rId7" w:history="1">
         <w:r>
           <w:rPr>
             <w:rStyle w:val="Hyperlink"/>
@@ -594,40 +941,24 @@
           <w:lang w:val="en-US"/>
         </w:rPr>
       </w:pPr>
-      <w:proofErr w:type="spellStart"/>
-      <w:r>
-        <w:rPr>
-          <w:lang w:val="en-US"/>
-        </w:rPr>
-        <w:t>mavenProject</w:t>
-      </w:r>
-      <w:proofErr w:type="spellEnd"/>
-      <w:r>
-        <w:rPr>
-          <w:lang w:val="en-US"/>
-        </w:rPr>
-        <w:t xml:space="preserve"> - the path to the root of the project</w:t>
-      </w:r>
-    </w:p>
-    <w:p>
-      <w:pPr>
-        <w:rPr>
-          <w:lang w:val="en-US"/>
-        </w:rPr>
-      </w:pPr>
-      <w:proofErr w:type="spellStart"/>
-      <w:r>
-        <w:rPr>
-          <w:lang w:val="en-US"/>
-        </w:rPr>
-        <w:t>sourceType</w:t>
-      </w:r>
-      <w:proofErr w:type="spellEnd"/>
-      <w:r>
-        <w:rPr>
-          <w:lang w:val="en-US"/>
-        </w:rPr>
-        <w:t xml:space="preserve"> - the source type (App, test, or all)</w:t>
+      <w:r>
+        <w:rPr>
+          <w:lang w:val="en-US"/>
+        </w:rPr>
+        <w:t>mavenProject - the path to the root of the project</w:t>
+      </w:r>
+    </w:p>
+    <w:p>
+      <w:pPr>
+        <w:rPr>
+          <w:lang w:val="en-US"/>
+        </w:rPr>
+      </w:pPr>
+      <w:r>
+        <w:rPr>
+          <w:lang w:val="en-US"/>
+        </w:rPr>
+        <w:t>sourceType - the source type (App, test, or all)</w:t>
       </w:r>
     </w:p>
     <w:p>
@@ -645,7 +976,6 @@
           <w:lang w:val="en-US"/>
         </w:rPr>
       </w:pPr>
-      <w:proofErr w:type="spellStart"/>
       <w:r>
         <w:rPr>
           <w:b/>
@@ -654,7 +984,6 @@
         </w:rPr>
         <w:t>buildModel</w:t>
       </w:r>
-      <w:proofErr w:type="spellEnd"/>
       <w:r>
         <w:rPr>
           <w:b/>
@@ -683,64 +1012,28 @@
         <w:rPr>
           <w:lang w:val="en-US"/>
         </w:rPr>
-        <w:t xml:space="preserve">public </w:t>
-      </w:r>
-      <w:proofErr w:type="spellStart"/>
-      <w:r>
-        <w:rPr>
-          <w:lang w:val="en-US"/>
-        </w:rPr>
-        <w:t>CtModel</w:t>
-      </w:r>
-      <w:proofErr w:type="spellEnd"/>
-      <w:r>
-        <w:rPr>
-          <w:lang w:val="en-US"/>
-        </w:rPr>
-        <w:t xml:space="preserve"> </w:t>
-      </w:r>
-      <w:proofErr w:type="spellStart"/>
-      <w:r>
-        <w:rPr>
-          <w:lang w:val="en-US"/>
-        </w:rPr>
-        <w:t>buildModel</w:t>
-      </w:r>
-      <w:proofErr w:type="spellEnd"/>
-      <w:r>
-        <w:rPr>
-          <w:lang w:val="en-US"/>
-        </w:rPr>
-        <w:t>()</w:t>
-      </w:r>
-    </w:p>
-    <w:p>
-      <w:pPr>
-        <w:rPr>
-          <w:lang w:val="en-US"/>
-        </w:rPr>
-      </w:pPr>
-    </w:p>
-    <w:p>
-      <w:pPr>
-        <w:rPr>
-          <w:lang w:val="en-US"/>
-        </w:rPr>
-      </w:pPr>
-      <w:r>
-        <w:rPr>
-          <w:lang w:val="en-US"/>
-        </w:rPr>
-        <w:t xml:space="preserve">Description copied from interface: </w:t>
-      </w:r>
-      <w:proofErr w:type="spellStart"/>
-      <w:r>
-        <w:rPr>
-          <w:lang w:val="en-US"/>
-        </w:rPr>
-        <w:t>SpoonAPI</w:t>
-      </w:r>
-      <w:proofErr w:type="spellEnd"/>
+        <w:t>public CtModel buildModel()</w:t>
+      </w:r>
+    </w:p>
+    <w:p>
+      <w:pPr>
+        <w:rPr>
+          <w:lang w:val="en-US"/>
+        </w:rPr>
+      </w:pPr>
+    </w:p>
+    <w:p>
+      <w:pPr>
+        <w:rPr>
+          <w:lang w:val="en-US"/>
+        </w:rPr>
+      </w:pPr>
+      <w:r>
+        <w:rPr>
+          <w:lang w:val="en-US"/>
+        </w:rPr>
+        <w:t>Description copied from interface: SpoonAPI</w:t>
+      </w:r>
     </w:p>
     <w:p>
       <w:pPr>
@@ -781,28 +1074,12 @@
           <w:lang w:val="en-US"/>
         </w:rPr>
       </w:pPr>
-      <w:proofErr w:type="spellStart"/>
-      <w:r>
-        <w:rPr>
-          <w:lang w:val="en-US"/>
-        </w:rPr>
-        <w:t>buildModel</w:t>
-      </w:r>
-      <w:proofErr w:type="spellEnd"/>
-      <w:r>
-        <w:rPr>
-          <w:lang w:val="en-US"/>
-        </w:rPr>
-        <w:t xml:space="preserve"> in interface </w:t>
-      </w:r>
-      <w:proofErr w:type="spellStart"/>
-      <w:r>
-        <w:rPr>
-          <w:lang w:val="en-US"/>
-        </w:rPr>
-        <w:t>SpoonAPI</w:t>
-      </w:r>
-      <w:proofErr w:type="spellEnd"/>
+      <w:r>
+        <w:rPr>
+          <w:lang w:val="en-US"/>
+        </w:rPr>
+        <w:t>buildModel in interface SpoonAPI</w:t>
+      </w:r>
     </w:p>
     <w:sectPr>
       <w:pgSz w:w="11906" w:h="16838"/>

</xml_diff>